<commit_message>
DVP e SQL script
</commit_message>
<xml_diff>
--- a/DrinkIt.WebApp/Artifacts/DVP.docx
+++ b/DrinkIt.WebApp/Artifacts/DVP.docx
@@ -790,14 +790,12 @@
               <w:rPr>
                 <w:b/>
                 <w:bCs/>
-                <w:lang w:val="en-US"/>
               </w:rPr>
             </w:pPr>
             <w:r>
               <w:rPr>
                 <w:b/>
                 <w:bCs/>
-                <w:lang w:val="en-US"/>
               </w:rPr>
               <w:t>Gabriel Lima Gomes</w:t>
             </w:r>
@@ -807,13 +805,9 @@
               <w:rPr>
                 <w:bCs/>
                 <w:u w:val="single"/>
-                <w:lang w:val="en-US"/>
               </w:rPr>
             </w:pPr>
             <w:r>
-              <w:rPr>
-                <w:lang w:val="en-US"/>
-              </w:rPr>
               <w:t>alexmarcolongo@gmail.com</w:t>
             </w:r>
           </w:p>
@@ -826,7 +820,6 @@
         <w:jc w:val="both"/>
         <w:rPr>
           <w:rFonts w:cs="Arial"/>
-          <w:lang w:val="en-US"/>
         </w:rPr>
       </w:pPr>
     </w:p>
@@ -1833,7 +1826,15 @@
         <w:jc w:val="both"/>
       </w:pPr>
       <w:r>
-        <w:t>O sistema deve disponibilizar no cadastro de clientes a consulta de todas transações já realizadas pelo mesmo.</w:t>
+        <w:t xml:space="preserve">O sistema deve disponibilizar no cadastro de clientes a consulta de todas transações já realizadas </w:t>
+      </w:r>
+      <w:proofErr w:type="gramStart"/>
+      <w:r>
+        <w:t>pelo mesmo</w:t>
+      </w:r>
+      <w:proofErr w:type="gramEnd"/>
+      <w:r>
+        <w:t>.</w:t>
       </w:r>
     </w:p>
     <w:p>
@@ -1951,7 +1952,15 @@
       </w:pPr>
       <w:r>
         <w:lastRenderedPageBreak/>
-        <w:t>O cliente pode selecionar qualquer endereço de entrega previamente cadastrado em seu perfil ou um novo endereço de entrega pode ser cadastrado. Caso um novo endereço de entrega seja inserido, deve-se dar a possibilidade que o mesmo seja incorporado ao perfil do cliente.</w:t>
+        <w:t xml:space="preserve">O cliente pode selecionar qualquer endereço de entrega previamente cadastrado em seu perfil ou um novo endereço de entrega pode ser cadastrado. Caso um novo endereço de entrega seja inserido, deve-se dar a possibilidade que </w:t>
+      </w:r>
+      <w:proofErr w:type="gramStart"/>
+      <w:r>
+        <w:t>o mesmo</w:t>
+      </w:r>
+      <w:proofErr w:type="gramEnd"/>
+      <w:r>
+        <w:t xml:space="preserve"> seja incorporado ao perfil do cliente.</w:t>
       </w:r>
     </w:p>
     <w:p>
@@ -1964,7 +1973,15 @@
         <w:jc w:val="both"/>
       </w:pPr>
       <w:r>
-        <w:t>O cliente pode selecionar qualquer cartão de crédito previamente cadastrado em seu perfil ou um novo cartão de crédito pode ser cadastrado. Caso um novo cartão de crédito seja cadastrado, deve-se dar a possibilidade que o mesmo seja incorporado ao perfil do cliente.</w:t>
+        <w:t xml:space="preserve">O cliente pode selecionar qualquer cartão de crédito previamente cadastrado em seu perfil ou um novo cartão de crédito pode ser cadastrado. Caso um novo cartão de crédito seja cadastrado, deve-se dar a possibilidade que </w:t>
+      </w:r>
+      <w:proofErr w:type="gramStart"/>
+      <w:r>
+        <w:t>o mesmo</w:t>
+      </w:r>
+      <w:proofErr w:type="gramEnd"/>
+      <w:r>
+        <w:t xml:space="preserve"> seja incorporado ao perfil do cliente.</w:t>
       </w:r>
     </w:p>
     <w:p>
@@ -2034,7 +2051,15 @@
         <w:jc w:val="both"/>
       </w:pPr>
       <w:r>
-        <w:t>O sistema deve possibilitar que um usuário com perfil de administrador selecione vendas já aprovadas para serem entregues. Assim o status deve ficar EM TRANSITO.</w:t>
+        <w:t xml:space="preserve">O sistema deve possibilitar que um usuário com perfil de administrador selecione vendas já aprovadas para serem entregues. Assim o status deve ficar EM </w:t>
+      </w:r>
+      <w:proofErr w:type="gramStart"/>
+      <w:r>
+        <w:t>TRANSITO</w:t>
+      </w:r>
+      <w:proofErr w:type="gramEnd"/>
+      <w:r>
+        <w:t>.</w:t>
       </w:r>
     </w:p>
     <w:p>
@@ -2060,7 +2085,15 @@
         <w:jc w:val="both"/>
       </w:pPr>
       <w:r>
-        <w:t>O sistema deve possibilitar que um item de uma compra seja trocado por um cliente através da visualização de pedidos do mesmo.</w:t>
+        <w:t xml:space="preserve">O sistema deve possibilitar que um item de uma compra seja trocado por um cliente através da visualização de pedidos </w:t>
+      </w:r>
+      <w:proofErr w:type="gramStart"/>
+      <w:r>
+        <w:t>do mesmo</w:t>
+      </w:r>
+      <w:proofErr w:type="gramEnd"/>
+      <w:r>
+        <w:t>.</w:t>
       </w:r>
     </w:p>
     <w:p>
@@ -2324,7 +2357,10 @@
         <w:t>e</w:t>
       </w:r>
       <w:r>
-        <w:t xml:space="preserve">decer o design </w:t>
+        <w:t>decer ao</w:t>
+      </w:r>
+      <w:r>
+        <w:t xml:space="preserve"> design </w:t>
       </w:r>
       <w:proofErr w:type="spellStart"/>
       <w:r>
@@ -2425,8 +2461,13 @@
         <w:jc w:val="both"/>
       </w:pPr>
       <w:r>
-        <w:t>Deve haver um script de implantação do sistema que insere todos registros de tabelas de domínio necessárias por exemplo: tipos de bebida, bandeiras de cartão, etc.</w:t>
-      </w:r>
+        <w:t xml:space="preserve">Deve haver um script de implantação do sistema que insere todos registros de tabelas de domínio necessárias por exemplo: tipos de bebida, bandeiras de </w:t>
+      </w:r>
+      <w:proofErr w:type="gramStart"/>
+      <w:r>
+        <w:t>cartão, etc.</w:t>
+      </w:r>
+      <w:proofErr w:type="gramEnd"/>
     </w:p>
     <w:p>
       <w:pPr>
@@ -2464,7 +2505,15 @@
         <w:jc w:val="both"/>
       </w:pPr>
       <w:r>
-        <w:t>O usuário obrigatoriamente deve digitar duas vezes a mesma senha no momento do registro da mesma.</w:t>
+        <w:t xml:space="preserve">O usuário obrigatoriamente deve digitar duas vezes a mesma senha no momento do registro </w:t>
+      </w:r>
+      <w:proofErr w:type="gramStart"/>
+      <w:r>
+        <w:t>da mesma</w:t>
+      </w:r>
+      <w:proofErr w:type="gramEnd"/>
+      <w:r>
+        <w:t>.</w:t>
       </w:r>
     </w:p>
     <w:p>
@@ -3349,10 +3398,10 @@
           <w:szCs w:val="18"/>
         </w:rPr>
         <w:drawing>
-          <wp:inline distT="0" distB="0" distL="0" distR="0" wp14:anchorId="6362D42C" wp14:editId="61729152">
-            <wp:extent cx="5372100" cy="4029075"/>
-            <wp:effectExtent l="19050" t="0" r="0" b="0"/>
-            <wp:docPr id="26" name="Imagem 10" descr="Caso de Uso Final"/>
+          <wp:inline distT="0" distB="0" distL="0" distR="0" wp14:anchorId="0BE6B0D8" wp14:editId="5A985FEE">
+            <wp:extent cx="6840220" cy="3775710"/>
+            <wp:effectExtent l="0" t="0" r="0" b="0"/>
+            <wp:docPr id="8" name="Imagem 8" descr="Uma imagem contendo texto, mapa&#10;&#10;Descrição gerada automaticamente"/>
             <wp:cNvGraphicFramePr>
               <a:graphicFrameLocks xmlns:a="http://schemas.openxmlformats.org/drawingml/2006/main" noChangeAspect="1"/>
             </wp:cNvGraphicFramePr>
@@ -3360,33 +3409,29 @@
               <a:graphicData uri="http://schemas.openxmlformats.org/drawingml/2006/picture">
                 <pic:pic xmlns:pic="http://schemas.openxmlformats.org/drawingml/2006/picture">
                   <pic:nvPicPr>
-                    <pic:cNvPr id="0" name="Picture 10" descr="Caso de Uso Final"/>
-                    <pic:cNvPicPr>
-                      <a:picLocks noChangeAspect="1" noChangeArrowheads="1"/>
-                    </pic:cNvPicPr>
+                    <pic:cNvPr id="8" name="CasosDeUso.png"/>
+                    <pic:cNvPicPr/>
                   </pic:nvPicPr>
                   <pic:blipFill>
-                    <a:blip r:embed="rId14" cstate="print"/>
-                    <a:srcRect/>
+                    <a:blip r:embed="rId14">
+                      <a:extLst>
+                        <a:ext uri="{28A0092B-C50C-407E-A947-70E740481C1C}">
+                          <a14:useLocalDpi xmlns:a14="http://schemas.microsoft.com/office/drawing/2010/main" val="0"/>
+                        </a:ext>
+                      </a:extLst>
+                    </a:blip>
                     <a:stretch>
                       <a:fillRect/>
                     </a:stretch>
                   </pic:blipFill>
-                  <pic:spPr bwMode="auto">
+                  <pic:spPr>
                     <a:xfrm>
                       <a:off x="0" y="0"/>
-                      <a:ext cx="5372100" cy="4029075"/>
+                      <a:ext cx="6840220" cy="3775710"/>
                     </a:xfrm>
                     <a:prstGeom prst="rect">
                       <a:avLst/>
                     </a:prstGeom>
-                    <a:noFill/>
-                    <a:ln w="9525">
-                      <a:noFill/>
-                      <a:miter lim="800000"/>
-                      <a:headEnd/>
-                      <a:tailEnd/>
-                    </a:ln>
                   </pic:spPr>
                 </pic:pic>
               </a:graphicData>
@@ -3716,7 +3761,11 @@
         <w:t>com a extensão</w:t>
       </w:r>
       <w:r>
-        <w:t xml:space="preserve"> “</w:t>
+        <w:t xml:space="preserve"> </w:t>
+      </w:r>
+      <w:proofErr w:type="gramStart"/>
+      <w:r>
+        <w:t>“</w:t>
       </w:r>
       <w:r>
         <w:rPr>
@@ -3734,6 +3783,7 @@
         <w:t>cshtml</w:t>
       </w:r>
       <w:proofErr w:type="spellEnd"/>
+      <w:proofErr w:type="gramEnd"/>
       <w:r>
         <w:t>”</w:t>
       </w:r>
@@ -3883,10 +3933,10 @@
             <v:path o:extrusionok="f" gradientshapeok="t" o:connecttype="rect"/>
             <o:lock v:ext="edit" aspectratio="t"/>
           </v:shapetype>
-          <v:shape id="_x0000_i1026" type="#_x0000_t75" style="width:315pt;height:204.75pt" o:ole="">
+          <v:shape id="_x0000_i1025" type="#_x0000_t75" style="width:315.15pt;height:205.15pt" o:ole="">
             <v:imagedata r:id="rId16" o:title=""/>
           </v:shape>
-          <o:OLEObject Type="Embed" ProgID="Word.Picture.8" ShapeID="_x0000_i1026" DrawAspect="Content" ObjectID="_1631271593" r:id="rId17"/>
+          <o:OLEObject Type="Embed" ProgID="Word.Picture.8" ShapeID="_x0000_i1025" DrawAspect="Content" ObjectID="_1631307899" r:id="rId17"/>
         </w:object>
       </w:r>
     </w:p>
@@ -4118,15 +4168,18 @@
       <w:pPr>
         <w:jc w:val="center"/>
       </w:pPr>
+      <w:bookmarkStart w:id="61" w:name="_GoBack"/>
+      <w:bookmarkEnd w:id="61"/>
       <w:r>
         <w:rPr>
           <w:noProof/>
         </w:rPr>
+        <w:lastRenderedPageBreak/>
         <w:drawing>
-          <wp:inline distT="0" distB="0" distL="0" distR="0" wp14:anchorId="5D048388" wp14:editId="1136CFED">
-            <wp:extent cx="4905375" cy="3267075"/>
-            <wp:effectExtent l="19050" t="0" r="9525" b="0"/>
-            <wp:docPr id="16" name="Imagem 16"/>
+          <wp:inline distT="0" distB="0" distL="0" distR="0" wp14:anchorId="25A8D38E" wp14:editId="3B222549">
+            <wp:extent cx="6840220" cy="5307330"/>
+            <wp:effectExtent l="0" t="0" r="0" b="7620"/>
+            <wp:docPr id="10" name="Imagem 10" descr="Uma imagem contendo texto, mapa&#10;&#10;Descrição gerada automaticamente"/>
             <wp:cNvGraphicFramePr>
               <a:graphicFrameLocks xmlns:a="http://schemas.openxmlformats.org/drawingml/2006/main" noChangeAspect="1"/>
             </wp:cNvGraphicFramePr>
@@ -4134,33 +4187,29 @@
               <a:graphicData uri="http://schemas.openxmlformats.org/drawingml/2006/picture">
                 <pic:pic xmlns:pic="http://schemas.openxmlformats.org/drawingml/2006/picture">
                   <pic:nvPicPr>
-                    <pic:cNvPr id="0" name="Picture 16"/>
-                    <pic:cNvPicPr>
-                      <a:picLocks noChangeAspect="1" noChangeArrowheads="1"/>
-                    </pic:cNvPicPr>
+                    <pic:cNvPr id="10" name="ClasseDominio.png"/>
+                    <pic:cNvPicPr/>
                   </pic:nvPicPr>
                   <pic:blipFill>
-                    <a:blip r:embed="rId19" cstate="print"/>
-                    <a:srcRect/>
+                    <a:blip r:embed="rId19">
+                      <a:extLst>
+                        <a:ext uri="{28A0092B-C50C-407E-A947-70E740481C1C}">
+                          <a14:useLocalDpi xmlns:a14="http://schemas.microsoft.com/office/drawing/2010/main" val="0"/>
+                        </a:ext>
+                      </a:extLst>
+                    </a:blip>
                     <a:stretch>
                       <a:fillRect/>
                     </a:stretch>
                   </pic:blipFill>
-                  <pic:spPr bwMode="auto">
+                  <pic:spPr>
                     <a:xfrm>
                       <a:off x="0" y="0"/>
-                      <a:ext cx="4905375" cy="3267075"/>
+                      <a:ext cx="6840220" cy="5307330"/>
                     </a:xfrm>
                     <a:prstGeom prst="rect">
                       <a:avLst/>
                     </a:prstGeom>
-                    <a:noFill/>
-                    <a:ln w="9525">
-                      <a:noFill/>
-                      <a:miter lim="800000"/>
-                      <a:headEnd/>
-                      <a:tailEnd/>
-                    </a:ln>
                   </pic:spPr>
                 </pic:pic>
               </a:graphicData>
@@ -4189,16 +4238,16 @@
           <w:rFonts w:cs="Arial"/>
         </w:rPr>
       </w:pPr>
-      <w:bookmarkStart w:id="61" w:name="_Toc144115981"/>
-      <w:bookmarkStart w:id="62" w:name="_Toc177443815"/>
+      <w:bookmarkStart w:id="62" w:name="_Toc144115981"/>
+      <w:bookmarkStart w:id="63" w:name="_Toc177443815"/>
       <w:r>
         <w:rPr>
           <w:rFonts w:cs="Arial"/>
         </w:rPr>
         <w:t>Camada de Persistência</w:t>
       </w:r>
-      <w:bookmarkEnd w:id="61"/>
       <w:bookmarkEnd w:id="62"/>
+      <w:bookmarkEnd w:id="63"/>
     </w:p>
     <w:p/>
     <w:p>
@@ -4249,6 +4298,7 @@
         <w:rPr>
           <w:noProof/>
         </w:rPr>
+        <w:lastRenderedPageBreak/>
         <w:drawing>
           <wp:inline distT="0" distB="0" distL="0" distR="0" wp14:anchorId="523F840F" wp14:editId="1135EB49">
             <wp:extent cx="3476625" cy="2333625"/>
@@ -4303,7 +4353,7 @@
       <w:pPr>
         <w:jc w:val="center"/>
       </w:pPr>
-      <w:bookmarkStart w:id="63" w:name="_Ref144109735"/>
+      <w:bookmarkStart w:id="64" w:name="_Ref144109735"/>
       <w:r>
         <w:rPr>
           <w:sz w:val="16"/>
@@ -4311,7 +4361,7 @@
         </w:rPr>
         <w:t xml:space="preserve">Figura </w:t>
       </w:r>
-      <w:bookmarkEnd w:id="63"/>
+      <w:bookmarkEnd w:id="64"/>
       <w:r>
         <w:rPr>
           <w:sz w:val="16"/>
@@ -4328,11 +4378,11 @@
         <w:spacing w:before="120"/>
         <w:jc w:val="both"/>
       </w:pPr>
-      <w:bookmarkStart w:id="64" w:name="_Toc482583597"/>
-      <w:bookmarkStart w:id="65" w:name="_Toc517092968"/>
-      <w:bookmarkStart w:id="66" w:name="_Toc482605984"/>
-      <w:bookmarkStart w:id="67" w:name="_Toc19581830"/>
-      <w:bookmarkStart w:id="68" w:name="_Toc19584277"/>
+      <w:bookmarkStart w:id="65" w:name="_Toc482583597"/>
+      <w:bookmarkStart w:id="66" w:name="_Toc517092968"/>
+      <w:bookmarkStart w:id="67" w:name="_Toc482605984"/>
+      <w:bookmarkStart w:id="68" w:name="_Toc19581830"/>
+      <w:bookmarkStart w:id="69" w:name="_Toc19584277"/>
     </w:p>
     <w:p>
       <w:pPr>
@@ -4347,14 +4397,14 @@
           <w:rFonts w:cs="Arial"/>
         </w:rPr>
       </w:pPr>
-      <w:bookmarkStart w:id="69" w:name="_Toc177443818"/>
+      <w:bookmarkStart w:id="70" w:name="_Toc177443818"/>
       <w:r>
         <w:rPr>
           <w:rFonts w:cs="Arial"/>
         </w:rPr>
         <w:t>Visão de Implementação</w:t>
       </w:r>
-      <w:bookmarkEnd w:id="69"/>
+      <w:bookmarkEnd w:id="70"/>
     </w:p>
     <w:p>
       <w:pPr>
@@ -4382,20 +4432,20 @@
           <w:rFonts w:cs="Arial"/>
         </w:rPr>
       </w:pPr>
-      <w:bookmarkStart w:id="70" w:name="_Toc482605987"/>
-      <w:bookmarkStart w:id="71" w:name="_Toc19581833"/>
-      <w:bookmarkStart w:id="72" w:name="_Toc19584280"/>
-      <w:bookmarkStart w:id="73" w:name="_Toc177443819"/>
+      <w:bookmarkStart w:id="71" w:name="_Toc482605987"/>
+      <w:bookmarkStart w:id="72" w:name="_Toc19581833"/>
+      <w:bookmarkStart w:id="73" w:name="_Toc19584280"/>
+      <w:bookmarkStart w:id="74" w:name="_Toc177443819"/>
       <w:r>
         <w:rPr>
           <w:rFonts w:cs="Arial"/>
         </w:rPr>
         <w:t>Visão de Dados</w:t>
       </w:r>
-      <w:bookmarkEnd w:id="70"/>
       <w:bookmarkEnd w:id="71"/>
       <w:bookmarkEnd w:id="72"/>
       <w:bookmarkEnd w:id="73"/>
+      <w:bookmarkEnd w:id="74"/>
     </w:p>
     <w:p/>
     <w:p>
@@ -4487,17 +4537,14 @@
       </w:pPr>
       <w:r>
         <w:rPr>
-          <w:b/>
           <w:noProof/>
-          <w:sz w:val="28"/>
-          <w:szCs w:val="28"/>
         </w:rPr>
         <w:lastRenderedPageBreak/>
         <w:drawing>
-          <wp:inline distT="0" distB="0" distL="0" distR="0" wp14:anchorId="5B2C9BB2" wp14:editId="595DD833">
-            <wp:extent cx="5943600" cy="5353050"/>
-            <wp:effectExtent l="19050" t="19050" r="19050" b="19050"/>
-            <wp:docPr id="19" name="Imagem 10" descr="C:\Users\Taina\Desktop\Banco conceitual.jpg"/>
+          <wp:inline distT="0" distB="0" distL="0" distR="0" wp14:anchorId="059D7132" wp14:editId="5393300B">
+            <wp:extent cx="6840220" cy="4493895"/>
+            <wp:effectExtent l="0" t="0" r="0" b="1905"/>
+            <wp:docPr id="9" name="Imagem 9" descr="Uma imagem contendo texto&#10;&#10;Descrição gerada automaticamente"/>
             <wp:cNvGraphicFramePr>
               <a:graphicFrameLocks xmlns:a="http://schemas.openxmlformats.org/drawingml/2006/main" noChangeAspect="1"/>
             </wp:cNvGraphicFramePr>
@@ -4505,36 +4552,29 @@
               <a:graphicData uri="http://schemas.openxmlformats.org/drawingml/2006/picture">
                 <pic:pic xmlns:pic="http://schemas.openxmlformats.org/drawingml/2006/picture">
                   <pic:nvPicPr>
-                    <pic:cNvPr id="0" name="Imagem 10" descr="C:\Users\Taina\Desktop\Banco conceitual.jpg"/>
-                    <pic:cNvPicPr>
-                      <a:picLocks noChangeAspect="1" noChangeArrowheads="1"/>
-                    </pic:cNvPicPr>
+                    <pic:cNvPr id="9" name="Logico1JPG.jpg"/>
+                    <pic:cNvPicPr/>
                   </pic:nvPicPr>
                   <pic:blipFill>
-                    <a:blip r:embed="rId21" cstate="print"/>
-                    <a:srcRect/>
+                    <a:blip r:embed="rId21">
+                      <a:extLst>
+                        <a:ext uri="{28A0092B-C50C-407E-A947-70E740481C1C}">
+                          <a14:useLocalDpi xmlns:a14="http://schemas.microsoft.com/office/drawing/2010/main" val="0"/>
+                        </a:ext>
+                      </a:extLst>
+                    </a:blip>
                     <a:stretch>
                       <a:fillRect/>
                     </a:stretch>
                   </pic:blipFill>
-                  <pic:spPr bwMode="auto">
+                  <pic:spPr>
                     <a:xfrm>
                       <a:off x="0" y="0"/>
-                      <a:ext cx="5943600" cy="5353050"/>
+                      <a:ext cx="6840220" cy="4493895"/>
                     </a:xfrm>
                     <a:prstGeom prst="rect">
                       <a:avLst/>
                     </a:prstGeom>
-                    <a:noFill/>
-                    <a:ln w="6350" cmpd="sng">
-                      <a:solidFill>
-                        <a:srgbClr val="000000"/>
-                      </a:solidFill>
-                      <a:miter lim="800000"/>
-                      <a:headEnd/>
-                      <a:tailEnd/>
-                    </a:ln>
-                    <a:effectLst/>
                   </pic:spPr>
                 </pic:pic>
               </a:graphicData>
@@ -4548,13 +4588,20 @@
         <w:ind w:firstLine="360"/>
         <w:jc w:val="center"/>
       </w:pPr>
-      <w:proofErr w:type="spellStart"/>
-      <w:r>
-        <w:t>Figrua</w:t>
-      </w:r>
-      <w:proofErr w:type="spellEnd"/>
-      <w:r>
-        <w:t xml:space="preserve"> XXX – Modelo Lógico</w:t>
+      <w:r>
+        <w:t>Fi</w:t>
+      </w:r>
+      <w:r>
+        <w:t>g</w:t>
+      </w:r>
+      <w:r>
+        <w:t>u</w:t>
+      </w:r>
+      <w:r>
+        <w:t>r</w:t>
+      </w:r>
+      <w:r>
+        <w:t>a XXX – Modelo Lógico</w:t>
       </w:r>
     </w:p>
     <w:p>
@@ -4686,12 +4733,12 @@
       </w:pPr>
     </w:p>
     <w:p>
-      <w:bookmarkStart w:id="74" w:name="_Toc482605988"/>
-      <w:bookmarkEnd w:id="64"/>
+      <w:bookmarkStart w:id="75" w:name="_Toc482605988"/>
       <w:bookmarkEnd w:id="65"/>
       <w:bookmarkEnd w:id="66"/>
       <w:bookmarkEnd w:id="67"/>
       <w:bookmarkEnd w:id="68"/>
+      <w:bookmarkEnd w:id="69"/>
     </w:p>
     <w:p>
       <w:pPr>
@@ -4700,9 +4747,9 @@
           <w:rFonts w:cs="Arial"/>
         </w:rPr>
       </w:pPr>
-      <w:bookmarkStart w:id="75" w:name="_Toc19581834"/>
-      <w:bookmarkStart w:id="76" w:name="_Toc19584281"/>
-      <w:bookmarkStart w:id="77" w:name="_Toc177443820"/>
+      <w:bookmarkStart w:id="76" w:name="_Toc19581834"/>
+      <w:bookmarkStart w:id="77" w:name="_Toc19584281"/>
+      <w:bookmarkStart w:id="78" w:name="_Toc177443820"/>
       <w:r>
         <w:rPr>
           <w:rFonts w:cs="Arial"/>
@@ -4710,10 +4757,10 @@
         <w:lastRenderedPageBreak/>
         <w:t>Tamanho e Performance</w:t>
       </w:r>
-      <w:bookmarkEnd w:id="74"/>
       <w:bookmarkEnd w:id="75"/>
       <w:bookmarkEnd w:id="76"/>
       <w:bookmarkEnd w:id="77"/>
+      <w:bookmarkEnd w:id="78"/>
     </w:p>
     <w:p/>
     <w:p>
@@ -4788,20 +4835,20 @@
           <w:rFonts w:cs="Arial"/>
         </w:rPr>
       </w:pPr>
-      <w:bookmarkStart w:id="78" w:name="_Toc482605989"/>
-      <w:bookmarkStart w:id="79" w:name="_Toc19581835"/>
-      <w:bookmarkStart w:id="80" w:name="_Toc19584282"/>
-      <w:bookmarkStart w:id="81" w:name="_Toc177443821"/>
+      <w:bookmarkStart w:id="79" w:name="_Toc482605989"/>
+      <w:bookmarkStart w:id="80" w:name="_Toc19581835"/>
+      <w:bookmarkStart w:id="81" w:name="_Toc19584282"/>
+      <w:bookmarkStart w:id="82" w:name="_Toc177443821"/>
       <w:r>
         <w:rPr>
           <w:rFonts w:cs="Arial"/>
         </w:rPr>
         <w:t>Qualidade</w:t>
       </w:r>
-      <w:bookmarkEnd w:id="78"/>
       <w:bookmarkEnd w:id="79"/>
       <w:bookmarkEnd w:id="80"/>
       <w:bookmarkEnd w:id="81"/>
+      <w:bookmarkEnd w:id="82"/>
     </w:p>
     <w:p/>
     <w:p>
@@ -4914,8 +4961,6 @@
       <w:pPr>
         <w:jc w:val="both"/>
       </w:pPr>
-      <w:bookmarkStart w:id="82" w:name="_GoBack"/>
-      <w:bookmarkEnd w:id="82"/>
     </w:p>
     <w:p>
       <w:pPr>
@@ -5440,79 +5485,35 @@
         <w:rPr>
           <w:sz w:val="18"/>
           <w:szCs w:val="18"/>
+          <w:lang w:val="en-US"/>
         </w:rPr>
       </w:pPr>
       <w:r>
         <w:rPr>
           <w:sz w:val="18"/>
           <w:szCs w:val="18"/>
-        </w:rPr>
-        <w:t xml:space="preserve">RUP. </w:t>
-      </w:r>
-      <w:proofErr w:type="spellStart"/>
-      <w:r>
+          <w:lang w:val="en-US"/>
+        </w:rPr>
+        <w:t xml:space="preserve">RUP. Rational Unified Process. </w:t>
+      </w:r>
+    </w:p>
+    <w:p>
+      <w:pPr>
+        <w:jc w:val="both"/>
         <w:rPr>
           <w:sz w:val="18"/>
           <w:szCs w:val="18"/>
-        </w:rPr>
-        <w:t>Rational</w:t>
-      </w:r>
-      <w:proofErr w:type="spellEnd"/>
-      <w:r>
+          <w:lang w:val="en-US"/>
+        </w:rPr>
+      </w:pPr>
+    </w:p>
+    <w:p>
+      <w:pPr>
+        <w:jc w:val="both"/>
         <w:rPr>
           <w:sz w:val="18"/>
           <w:szCs w:val="18"/>
-        </w:rPr>
-        <w:t xml:space="preserve"> </w:t>
-      </w:r>
-      <w:proofErr w:type="spellStart"/>
-      <w:r>
-        <w:rPr>
-          <w:sz w:val="18"/>
-          <w:szCs w:val="18"/>
-        </w:rPr>
-        <w:t>Unified</w:t>
-      </w:r>
-      <w:proofErr w:type="spellEnd"/>
-      <w:r>
-        <w:rPr>
-          <w:sz w:val="18"/>
-          <w:szCs w:val="18"/>
-        </w:rPr>
-        <w:t xml:space="preserve"> </w:t>
-      </w:r>
-      <w:proofErr w:type="spellStart"/>
-      <w:r>
-        <w:rPr>
-          <w:sz w:val="18"/>
-          <w:szCs w:val="18"/>
-        </w:rPr>
-        <w:t>Process</w:t>
-      </w:r>
-      <w:proofErr w:type="spellEnd"/>
-      <w:r>
-        <w:rPr>
-          <w:sz w:val="18"/>
-          <w:szCs w:val="18"/>
-        </w:rPr>
-        <w:t xml:space="preserve">. </w:t>
-      </w:r>
-    </w:p>
-    <w:p>
-      <w:pPr>
-        <w:jc w:val="both"/>
-        <w:rPr>
-          <w:sz w:val="18"/>
-          <w:szCs w:val="18"/>
-        </w:rPr>
-      </w:pPr>
-    </w:p>
-    <w:p>
-      <w:pPr>
-        <w:jc w:val="both"/>
-        <w:rPr>
-          <w:sz w:val="18"/>
-          <w:szCs w:val="18"/>
+          <w:lang w:val="en-US"/>
         </w:rPr>
       </w:pPr>
       <w:r>
@@ -5541,6 +5542,7 @@
         <w:rPr>
           <w:sz w:val="18"/>
           <w:szCs w:val="18"/>
+          <w:lang w:val="en-US"/>
         </w:rPr>
       </w:pPr>
     </w:p>
@@ -5646,8 +5648,42 @@
           <w:shd w:val="clear" w:color="auto" w:fill="FFFFFF"/>
           <w:lang w:val="en-US"/>
         </w:rPr>
-        <w:t>https://www.devmedia.com.br › design-patterns-padroes-gof</w:t>
-      </w:r>
+        <w:t>https://www.devmedia.com.br › design-patterns-</w:t>
+      </w:r>
+      <w:proofErr w:type="spellStart"/>
+      <w:r>
+        <w:rPr>
+          <w:rStyle w:val="Hyperlink"/>
+          <w:sz w:val="18"/>
+          <w:szCs w:val="18"/>
+          <w:shd w:val="clear" w:color="auto" w:fill="FFFFFF"/>
+          <w:lang w:val="en-US"/>
+        </w:rPr>
+        <w:t>padroes</w:t>
+      </w:r>
+      <w:proofErr w:type="spellEnd"/>
+      <w:r>
+        <w:rPr>
+          <w:rStyle w:val="Hyperlink"/>
+          <w:sz w:val="18"/>
+          <w:szCs w:val="18"/>
+          <w:shd w:val="clear" w:color="auto" w:fill="FFFFFF"/>
+          <w:lang w:val="en-US"/>
+        </w:rPr>
+        <w:t>-</w:t>
+      </w:r>
+      <w:proofErr w:type="spellStart"/>
+      <w:r>
+        <w:rPr>
+          <w:rStyle w:val="Hyperlink"/>
+          <w:sz w:val="18"/>
+          <w:szCs w:val="18"/>
+          <w:shd w:val="clear" w:color="auto" w:fill="FFFFFF"/>
+          <w:lang w:val="en-US"/>
+        </w:rPr>
+        <w:t>gof</w:t>
+      </w:r>
+      <w:proofErr w:type="spellEnd"/>
     </w:p>
     <w:p>
       <w:pPr>
@@ -5774,8 +5810,9 @@
           <w:szCs w:val="18"/>
           <w:shd w:val="clear" w:color="auto" w:fill="FFFFFF"/>
         </w:rPr>
-        <w:t>https://tableless.com.br › mvc-afinal-e-o-que</w:t>
-      </w:r>
+        <w:t xml:space="preserve">https://tableless.com.br › </w:t>
+      </w:r>
+      <w:proofErr w:type="spellStart"/>
       <w:r>
         <w:rPr>
           <w:rStyle w:val="Hyperlink"/>
@@ -5783,7 +5820,17 @@
           <w:szCs w:val="18"/>
           <w:shd w:val="clear" w:color="auto" w:fill="FFFFFF"/>
         </w:rPr>
-        <w:t xml:space="preserve"> </w:t>
+        <w:t>mvc</w:t>
+      </w:r>
+      <w:proofErr w:type="spellEnd"/>
+      <w:r>
+        <w:rPr>
+          <w:rStyle w:val="Hyperlink"/>
+          <w:sz w:val="18"/>
+          <w:szCs w:val="18"/>
+          <w:shd w:val="clear" w:color="auto" w:fill="FFFFFF"/>
+        </w:rPr>
+        <w:t xml:space="preserve">-afinal-e-o-que </w:t>
       </w:r>
     </w:p>
     <w:p>
@@ -11294,8 +11341,11 @@
     <w:lsdException w:name="Table 3D effects 3" w:semiHidden="1" w:unhideWhenUsed="1"/>
     <w:lsdException w:name="Table Contemporary" w:semiHidden="1" w:unhideWhenUsed="1"/>
     <w:lsdException w:name="Table Elegant" w:semiHidden="1" w:unhideWhenUsed="1"/>
+    <w:lsdException w:name="Table Professional" w:semiHidden="1" w:unhideWhenUsed="1"/>
     <w:lsdException w:name="Table Subtle 1" w:semiHidden="1" w:unhideWhenUsed="1"/>
     <w:lsdException w:name="Table Subtle 2" w:semiHidden="1" w:unhideWhenUsed="1"/>
+    <w:lsdException w:name="Table Web 1" w:semiHidden="1" w:unhideWhenUsed="1"/>
+    <w:lsdException w:name="Table Web 2" w:semiHidden="1" w:unhideWhenUsed="1"/>
     <w:lsdException w:name="Table Web 3" w:semiHidden="1" w:unhideWhenUsed="1"/>
     <w:lsdException w:name="Balloon Text" w:semiHidden="1" w:unhideWhenUsed="1"/>
     <w:lsdException w:name="Table Theme" w:semiHidden="1" w:unhideWhenUsed="1"/>
@@ -12876,7 +12926,7 @@
 </file>
 
 <file path=customXml/itemProps1.xml><?xml version="1.0" encoding="utf-8"?>
-<ds:datastoreItem xmlns:ds="http://schemas.openxmlformats.org/officeDocument/2006/customXml" ds:itemID="{D96F24CD-3420-4163-A58C-F1403C949FD4}">
+<ds:datastoreItem xmlns:ds="http://schemas.openxmlformats.org/officeDocument/2006/customXml" ds:itemID="{1B886D07-9DC5-4898-930F-F7622C544FB2}">
   <ds:schemaRefs>
     <ds:schemaRef ds:uri="http://schemas.openxmlformats.org/officeDocument/2006/bibliography"/>
   </ds:schemaRefs>

</xml_diff>

<commit_message>
edição do documento com imagem das classes de controle
</commit_message>
<xml_diff>
--- a/DrinkIt.WebApp/Artifacts/DVP.docx
+++ b/DrinkIt.WebApp/Artifacts/DVP.docx
@@ -801,14 +801,41 @@
             </w:r>
           </w:p>
           <w:p>
+            <w:hyperlink r:id="rId13" w:history="1">
+              <w:r>
+                <w:rPr>
+                  <w:rStyle w:val="Hyperlink"/>
+                </w:rPr>
+                <w:t>gabriellimagomes.14@hotmail.com</w:t>
+              </w:r>
+            </w:hyperlink>
+          </w:p>
+          <w:p>
             <w:pPr>
               <w:rPr>
+                <w:b/>
                 <w:bCs/>
-                <w:u w:val="single"/>
               </w:rPr>
             </w:pPr>
             <w:r>
-              <w:t>alexmarcolongo@gmail.com</w:t>
+              <w:rPr>
+                <w:b/>
+                <w:bCs/>
+              </w:rPr>
+              <w:t>Gustavo da Rosa</w:t>
+            </w:r>
+          </w:p>
+          <w:p>
+            <w:hyperlink r:id="rId14" w:history="1">
+              <w:r>
+                <w:rPr>
+                  <w:rStyle w:val="Hyperlink"/>
+                </w:rPr>
+                <w:t>guga-rosa13@hotmail.com</w:t>
+              </w:r>
+            </w:hyperlink>
+            <w:r>
+              <w:t xml:space="preserve"> </w:t>
             </w:r>
           </w:p>
         </w:tc>
@@ -944,7 +971,19 @@
               <w:jc w:val="center"/>
             </w:pPr>
             <w:r>
-              <w:t>27/11/10</w:t>
+              <w:t>30</w:t>
+            </w:r>
+            <w:r>
+              <w:t>/</w:t>
+            </w:r>
+            <w:r>
+              <w:t>09</w:t>
+            </w:r>
+            <w:r>
+              <w:t>/1</w:t>
+            </w:r>
+            <w:r>
+              <w:t>9</w:t>
             </w:r>
           </w:p>
           <w:p>
@@ -2787,7 +2826,7 @@
                     </pic:cNvPicPr>
                   </pic:nvPicPr>
                   <pic:blipFill>
-                    <a:blip r:embed="rId13">
+                    <a:blip r:embed="rId15">
                       <a:extLst>
                         <a:ext uri="{28A0092B-C50C-407E-A947-70E740481C1C}">
                           <a14:useLocalDpi xmlns:a14="http://schemas.microsoft.com/office/drawing/2010/main" val="0"/>
@@ -3413,7 +3452,7 @@
                     <pic:cNvPicPr/>
                   </pic:nvPicPr>
                   <pic:blipFill>
-                    <a:blip r:embed="rId14">
+                    <a:blip r:embed="rId16">
                       <a:extLst>
                         <a:ext uri="{28A0092B-C50C-407E-A947-70E740481C1C}">
                           <a14:useLocalDpi xmlns:a14="http://schemas.microsoft.com/office/drawing/2010/main" val="0"/>
@@ -3586,7 +3625,7 @@
                     </pic:cNvPicPr>
                   </pic:nvPicPr>
                   <pic:blipFill>
-                    <a:blip r:embed="rId15" cstate="print"/>
+                    <a:blip r:embed="rId17" cstate="print"/>
                     <a:srcRect/>
                     <a:stretch>
                       <a:fillRect/>
@@ -3933,10 +3972,10 @@
             <v:path o:extrusionok="f" gradientshapeok="t" o:connecttype="rect"/>
             <o:lock v:ext="edit" aspectratio="t"/>
           </v:shapetype>
-          <v:shape id="_x0000_i1025" type="#_x0000_t75" style="width:315.15pt;height:205.15pt" o:ole="">
-            <v:imagedata r:id="rId16" o:title=""/>
+          <v:shape id="_x0000_i1025" type="#_x0000_t75" style="width:315pt;height:205.5pt" o:ole="">
+            <v:imagedata r:id="rId18" o:title=""/>
           </v:shape>
-          <o:OLEObject Type="Embed" ProgID="Word.Picture.8" ShapeID="_x0000_i1025" DrawAspect="Content" ObjectID="_1631307899" r:id="rId17"/>
+          <o:OLEObject Type="Embed" ProgID="Word.Picture.8" ShapeID="_x0000_i1025" DrawAspect="Content" ObjectID="_1631384294" r:id="rId19"/>
         </w:object>
       </w:r>
     </w:p>
@@ -4022,6 +4061,25 @@
         <w:t xml:space="preserve"> contém as classes de controle do negócio. O pacote complementador contém classes que auxiliam na complementação de informações e o pacote filtro contém as classes que auxiliam na filtragem de informações.</w:t>
       </w:r>
     </w:p>
+    <w:p/>
+    <w:p/>
+    <w:p/>
+    <w:p/>
+    <w:p/>
+    <w:p/>
+    <w:p/>
+    <w:p/>
+    <w:p/>
+    <w:p/>
+    <w:p/>
+    <w:p/>
+    <w:p/>
+    <w:p/>
+    <w:p/>
+    <w:p/>
+    <w:p/>
+    <w:p/>
+    <w:p/>
     <w:p/>
     <w:p>
       <w:pPr>
@@ -4040,6 +4098,7 @@
         <w:rPr>
           <w:rFonts w:cs="Arial"/>
         </w:rPr>
+        <w:lastRenderedPageBreak/>
         <w:t xml:space="preserve">Pacote </w:t>
       </w:r>
       <w:proofErr w:type="spellStart"/>
@@ -4049,25 +4108,22 @@
         </w:rPr>
         <w:t>Controller</w:t>
       </w:r>
+      <w:bookmarkStart w:id="59" w:name="_GoBack"/>
       <w:bookmarkEnd w:id="57"/>
       <w:bookmarkEnd w:id="58"/>
+      <w:bookmarkEnd w:id="59"/>
       <w:proofErr w:type="spellEnd"/>
     </w:p>
-    <w:p/>
-    <w:p>
-      <w:pPr>
-        <w:jc w:val="center"/>
-      </w:pPr>
+    <w:p>
       <w:r>
         <w:rPr>
           <w:noProof/>
         </w:rPr>
-        <w:lastRenderedPageBreak/>
         <w:drawing>
-          <wp:inline distT="0" distB="0" distL="0" distR="0" wp14:anchorId="6F2D09BD" wp14:editId="2DDB9C36">
-            <wp:extent cx="6829425" cy="4143375"/>
-            <wp:effectExtent l="19050" t="0" r="9525" b="0"/>
-            <wp:docPr id="3" name="Imagem 15"/>
+          <wp:inline distT="0" distB="0" distL="0" distR="0" wp14:anchorId="18B7F130" wp14:editId="63AC75A8">
+            <wp:extent cx="6838950" cy="5476875"/>
+            <wp:effectExtent l="0" t="0" r="0" b="9525"/>
+            <wp:docPr id="11" name="Imagem 11"/>
             <wp:cNvGraphicFramePr>
               <a:graphicFrameLocks xmlns:a="http://schemas.openxmlformats.org/drawingml/2006/main" noChangeAspect="1"/>
             </wp:cNvGraphicFramePr>
@@ -4075,13 +4131,19 @@
               <a:graphicData uri="http://schemas.openxmlformats.org/drawingml/2006/picture">
                 <pic:pic xmlns:pic="http://schemas.openxmlformats.org/drawingml/2006/picture">
                   <pic:nvPicPr>
-                    <pic:cNvPr id="0" name="Picture 15"/>
+                    <pic:cNvPr id="0" name="Picture 2"/>
                     <pic:cNvPicPr>
                       <a:picLocks noChangeAspect="1" noChangeArrowheads="1"/>
                     </pic:cNvPicPr>
                   </pic:nvPicPr>
                   <pic:blipFill>
-                    <a:blip r:embed="rId18" cstate="print"/>
+                    <a:blip r:embed="rId20" cstate="print">
+                      <a:extLst>
+                        <a:ext uri="{28A0092B-C50C-407E-A947-70E740481C1C}">
+                          <a14:useLocalDpi xmlns:a14="http://schemas.microsoft.com/office/drawing/2010/main" val="0"/>
+                        </a:ext>
+                      </a:extLst>
+                    </a:blip>
                     <a:srcRect/>
                     <a:stretch>
                       <a:fillRect/>
@@ -4090,17 +4152,14 @@
                   <pic:spPr bwMode="auto">
                     <a:xfrm>
                       <a:off x="0" y="0"/>
-                      <a:ext cx="6829425" cy="4143375"/>
+                      <a:ext cx="6838950" cy="5476875"/>
                     </a:xfrm>
                     <a:prstGeom prst="rect">
                       <a:avLst/>
                     </a:prstGeom>
                     <a:noFill/>
-                    <a:ln w="9525">
+                    <a:ln>
                       <a:noFill/>
-                      <a:miter lim="800000"/>
-                      <a:headEnd/>
-                      <a:tailEnd/>
                     </a:ln>
                   </pic:spPr>
                 </pic:pic>
@@ -4113,6 +4172,11 @@
     <w:p>
       <w:pPr>
         <w:jc w:val="center"/>
+      </w:pPr>
+    </w:p>
+    <w:p>
+      <w:pPr>
+        <w:jc w:val="center"/>
         <w:rPr>
           <w:sz w:val="16"/>
           <w:szCs w:val="16"/>
@@ -4134,51 +4198,35 @@
           <w:ilvl w:val="2"/>
           <w:numId w:val="4"/>
         </w:numPr>
-        <w:rPr>
-          <w:rFonts w:cs="Arial"/>
-          <w:sz w:val="28"/>
-          <w:szCs w:val="28"/>
-        </w:rPr>
-      </w:pPr>
-      <w:bookmarkStart w:id="59" w:name="_Toc177443814"/>
-      <w:bookmarkStart w:id="60" w:name="_Toc261999373"/>
-      <w:r>
-        <w:rPr>
-          <w:rFonts w:cs="Arial"/>
-          <w:sz w:val="28"/>
-          <w:szCs w:val="28"/>
-        </w:rPr>
-        <w:t xml:space="preserve">Pacote </w:t>
-      </w:r>
-      <w:proofErr w:type="spellStart"/>
-      <w:r>
-        <w:rPr>
-          <w:rFonts w:cs="Arial"/>
-          <w:sz w:val="28"/>
-          <w:szCs w:val="28"/>
-        </w:rPr>
-        <w:t>Model</w:t>
-      </w:r>
-      <w:bookmarkEnd w:id="59"/>
-      <w:bookmarkEnd w:id="60"/>
-      <w:proofErr w:type="spellEnd"/>
-    </w:p>
-    <w:p/>
-    <w:p>
-      <w:pPr>
         <w:jc w:val="center"/>
       </w:pPr>
-      <w:bookmarkStart w:id="61" w:name="_GoBack"/>
-      <w:bookmarkEnd w:id="61"/>
+      <w:bookmarkStart w:id="60" w:name="_Toc177443814"/>
+      <w:bookmarkStart w:id="61" w:name="_Toc261999373"/>
       <w:r>
         <w:rPr>
           <w:noProof/>
         </w:rPr>
         <w:lastRenderedPageBreak/>
         <w:drawing>
-          <wp:inline distT="0" distB="0" distL="0" distR="0" wp14:anchorId="25A8D38E" wp14:editId="3B222549">
+          <wp:anchor distT="0" distB="0" distL="114300" distR="114300" simplePos="0" relativeHeight="251660288" behindDoc="1" locked="0" layoutInCell="1" allowOverlap="1" wp14:anchorId="25A8D38E" wp14:editId="36537502">
+            <wp:simplePos x="0" y="0"/>
+            <wp:positionH relativeFrom="column">
+              <wp:posOffset>82550</wp:posOffset>
+            </wp:positionH>
+            <wp:positionV relativeFrom="paragraph">
+              <wp:posOffset>317500</wp:posOffset>
+            </wp:positionV>
             <wp:extent cx="6840220" cy="5307330"/>
             <wp:effectExtent l="0" t="0" r="0" b="7620"/>
+            <wp:wrapTight wrapText="bothSides">
+              <wp:wrapPolygon edited="0">
+                <wp:start x="0" y="0"/>
+                <wp:lineTo x="0" y="21553"/>
+                <wp:lineTo x="21536" y="21553"/>
+                <wp:lineTo x="21536" y="0"/>
+                <wp:lineTo x="0" y="0"/>
+              </wp:wrapPolygon>
+            </wp:wrapTight>
             <wp:docPr id="10" name="Imagem 10" descr="Uma imagem contendo texto, mapa&#10;&#10;Descrição gerada automaticamente"/>
             <wp:cNvGraphicFramePr>
               <a:graphicFrameLocks xmlns:a="http://schemas.openxmlformats.org/drawingml/2006/main" noChangeAspect="1"/>
@@ -4191,7 +4239,7 @@
                     <pic:cNvPicPr/>
                   </pic:nvPicPr>
                   <pic:blipFill>
-                    <a:blip r:embed="rId19">
+                    <a:blip r:embed="rId21">
                       <a:extLst>
                         <a:ext uri="{28A0092B-C50C-407E-A947-70E740481C1C}">
                           <a14:useLocalDpi xmlns:a14="http://schemas.microsoft.com/office/drawing/2010/main" val="0"/>
@@ -4214,9 +4262,29 @@
                 </pic:pic>
               </a:graphicData>
             </a:graphic>
-          </wp:inline>
+          </wp:anchor>
         </w:drawing>
       </w:r>
+      <w:r>
+        <w:rPr>
+          <w:rFonts w:cs="Arial"/>
+          <w:sz w:val="28"/>
+          <w:szCs w:val="28"/>
+        </w:rPr>
+        <w:t xml:space="preserve">Pacote </w:t>
+      </w:r>
+      <w:proofErr w:type="spellStart"/>
+      <w:r>
+        <w:rPr>
+          <w:rFonts w:cs="Arial"/>
+          <w:sz w:val="28"/>
+          <w:szCs w:val="28"/>
+        </w:rPr>
+        <w:t>Model</w:t>
+      </w:r>
+      <w:bookmarkEnd w:id="60"/>
+      <w:bookmarkEnd w:id="61"/>
+      <w:proofErr w:type="spellEnd"/>
     </w:p>
     <w:p>
       <w:pPr>
@@ -4317,7 +4385,7 @@
                     </pic:cNvPicPr>
                   </pic:nvPicPr>
                   <pic:blipFill>
-                    <a:blip r:embed="rId20">
+                    <a:blip r:embed="rId22">
                       <a:extLst>
                         <a:ext uri="{28A0092B-C50C-407E-A947-70E740481C1C}">
                           <a14:useLocalDpi xmlns:a14="http://schemas.microsoft.com/office/drawing/2010/main" val="0"/>
@@ -4556,7 +4624,7 @@
                     <pic:cNvPicPr/>
                   </pic:nvPicPr>
                   <pic:blipFill>
-                    <a:blip r:embed="rId21">
+                    <a:blip r:embed="rId23">
                       <a:extLst>
                         <a:ext uri="{28A0092B-C50C-407E-A947-70E740481C1C}">
                           <a14:useLocalDpi xmlns:a14="http://schemas.microsoft.com/office/drawing/2010/main" val="0"/>
@@ -4644,7 +4712,7 @@
                     </pic:cNvPicPr>
                   </pic:nvPicPr>
                   <pic:blipFill>
-                    <a:blip r:embed="rId22" cstate="print"/>
+                    <a:blip r:embed="rId24" cstate="print"/>
                     <a:srcRect/>
                     <a:stretch>
                       <a:fillRect/>
@@ -5467,7 +5535,7 @@
         </w:rPr>
         <w:t xml:space="preserve">Unified Modeling Language: </w:t>
       </w:r>
-      <w:hyperlink r:id="rId23" w:history="1">
+      <w:hyperlink r:id="rId25" w:history="1">
         <w:r>
           <w:rPr>
             <w:rStyle w:val="Hyperlink"/>
@@ -5524,7 +5592,7 @@
         </w:rPr>
         <w:t xml:space="preserve">ASP.NET MVC - </w:t>
       </w:r>
-      <w:hyperlink r:id="rId24" w:history="1">
+      <w:hyperlink r:id="rId26" w:history="1">
         <w:r>
           <w:rPr>
             <w:rStyle w:val="Hyperlink"/>
@@ -5886,9 +5954,9 @@
       </w:pPr>
     </w:p>
     <w:sectPr>
-      <w:headerReference w:type="default" r:id="rId25"/>
-      <w:headerReference w:type="first" r:id="rId26"/>
-      <w:footerReference w:type="first" r:id="rId27"/>
+      <w:headerReference w:type="default" r:id="rId27"/>
+      <w:headerReference w:type="first" r:id="rId28"/>
+      <w:footerReference w:type="first" r:id="rId29"/>
       <w:type w:val="continuous"/>
       <w:pgSz w:w="11906" w:h="16838" w:code="9"/>
       <w:pgMar w:top="567" w:right="567" w:bottom="567" w:left="567" w:header="680" w:footer="851" w:gutter="0"/>
@@ -12926,7 +12994,7 @@
 </file>
 
 <file path=customXml/itemProps1.xml><?xml version="1.0" encoding="utf-8"?>
-<ds:datastoreItem xmlns:ds="http://schemas.openxmlformats.org/officeDocument/2006/customXml" ds:itemID="{1B886D07-9DC5-4898-930F-F7622C544FB2}">
+<ds:datastoreItem xmlns:ds="http://schemas.openxmlformats.org/officeDocument/2006/customXml" ds:itemID="{69FD8B8D-ACBB-4F97-959B-7D72AEB161F0}">
   <ds:schemaRefs>
     <ds:schemaRef ds:uri="http://schemas.openxmlformats.org/officeDocument/2006/bibliography"/>
   </ds:schemaRefs>

</xml_diff>